<commit_message>
Fix the date of the documentation for the DiscountCalculator
</commit_message>
<xml_diff>
--- a/savings-calculator/documentation/DiscountCalculator.docx
+++ b/savings-calculator/documentation/DiscountCalculator.docx
@@ -12,6 +12,13 @@
     </w:p>
     <w:sdt>
       <w:sdtPr>
+        <w:rPr>
+          <w:rFonts w:asciiTheme="minorHAnsi" w:eastAsiaTheme="minorHAnsi" w:hAnsiTheme="minorHAnsi" w:cstheme="minorBidi"/>
+          <w:color w:val="auto"/>
+          <w:sz w:val="22"/>
+          <w:szCs w:val="22"/>
+          <w:lang w:val="en-GB"/>
+        </w:rPr>
         <w:id w:val="-1561935137"/>
         <w:docPartObj>
           <w:docPartGallery w:val="Table of Contents"/>
@@ -20,14 +27,9 @@
       </w:sdtPr>
       <w:sdtEndPr>
         <w:rPr>
-          <w:rFonts w:asciiTheme="minorHAnsi" w:eastAsiaTheme="minorHAnsi" w:hAnsiTheme="minorHAnsi" w:cstheme="minorBidi"/>
           <w:b/>
           <w:bCs/>
           <w:noProof/>
-          <w:color w:val="auto"/>
-          <w:sz w:val="22"/>
-          <w:szCs w:val="22"/>
-          <w:lang w:val="en-GB"/>
         </w:rPr>
       </w:sdtEndPr>
       <w:sdtContent>
@@ -173,7 +175,7 @@
                 <w:noProof/>
                 <w:webHidden/>
               </w:rPr>
-              <w:t>1</w:t>
+              <w:t>2</w:t>
             </w:r>
             <w:r>
               <w:rPr>
@@ -533,13 +535,7 @@
         <w:rPr>
           <w:color w:val="067D17"/>
         </w:rPr>
-        <w:t>="spend"</w:t>
-      </w:r>
-      <w:r>
-        <w:rPr>
-          <w:color w:val="067D17"/>
-        </w:rPr>
-        <w:t xml:space="preserve"> </w:t>
+        <w:t xml:space="preserve">="spend" </w:t>
       </w:r>
       <w:proofErr w:type="spellStart"/>
       <w:r>
@@ -696,10 +692,7 @@
     <w:p/>
     <w:p>
       <w:r>
-        <w:t>The association between a category and its discount is based on the id of the form that contains the spend and saving field that go with it.</w:t>
-      </w:r>
-      <w:r>
-        <w:t xml:space="preserve"> You can add as many category forms as required; each must have a unique id.</w:t>
+        <w:t>The association between a category and its discount is based on the id of the form that contains the spend and saving field that go with it. You can add as many category forms as required; each must have a unique id.</w:t>
       </w:r>
     </w:p>
     <w:p>
@@ -751,19 +744,7 @@
         <w:rPr>
           <w:color w:val="067D17"/>
         </w:rPr>
-        <w:t>="Total</w:t>
-      </w:r>
-      <w:r>
-        <w:rPr>
-          <w:color w:val="067D17"/>
-        </w:rPr>
-        <w:t>s</w:t>
-      </w:r>
-      <w:r>
-        <w:rPr>
-          <w:color w:val="067D17"/>
-        </w:rPr>
-        <w:t xml:space="preserve">" </w:t>
+        <w:t xml:space="preserve">="Totals" </w:t>
       </w:r>
       <w:r>
         <w:rPr>
@@ -1352,13 +1333,13 @@
       <w:pStyle w:val="Footer"/>
     </w:pPr>
     <w:r>
-      <w:t>Version 1.0 1</w:t>
+      <w:t xml:space="preserve">Version 1.0 </w:t>
     </w:r>
     <w:r>
-      <w:t>6</w:t>
+      <w:t>16/01/202</w:t>
     </w:r>
     <w:r>
-      <w:t>/01/2020</w:t>
+      <w:t>1</w:t>
     </w:r>
   </w:p>
   <w:p>

</xml_diff>